<commit_message>
Versão 0.1 do relatório de testes
</commit_message>
<xml_diff>
--- a/Documentos/Requisitos/ES18_newsfinder_documento.requisitos_0.3.docx
+++ b/Documentos/Requisitos/ES18_newsfinder_documento.requisitos_0.3.docx
@@ -306,7 +306,15 @@
         <w:spacing w:before="0" w:after="0"/>
       </w:pPr>
       <w:r>
-        <w:t>01.10.2018</w:t>
+        <w:t>0</w:t>
+      </w:r>
+      <w:r>
+        <w:t>2</w:t>
+      </w:r>
+      <w:bookmarkStart w:id="0" w:name="_GoBack"/>
+      <w:bookmarkEnd w:id="0"/>
+      <w:r>
+        <w:t>.10.2018</w:t>
       </w:r>
     </w:p>
     <w:p>
@@ -348,7 +356,10 @@
         <w:spacing w:before="0" w:after="0"/>
       </w:pPr>
       <w:r>
-        <w:t>0.2</w:t>
+        <w:t>0.</w:t>
+      </w:r>
+      <w:r>
+        <w:t>3</w:t>
       </w:r>
       <w:r>
         <w:br w:type="page"/>
@@ -577,8 +588,6 @@
             <w:r>
               <w:t>,</w:t>
             </w:r>
-            <w:bookmarkStart w:id="0" w:name="_GoBack"/>
-            <w:bookmarkEnd w:id="0"/>
             <w:r>
               <w:t xml:space="preserve"> adição de casos de excepção</w:t>
             </w:r>

</xml_diff>